<commit_message>
Comments and Solution Document - FINAL
</commit_message>
<xml_diff>
--- a/CMSC350P3/P3SolutionDescription.docx
+++ b/CMSC350P3/P3SolutionDescription.docx
@@ -463,8 +463,92 @@
         </w:rPr>
         <w:t>worth the warnings.</w:t>
       </w:r>
-      <w:bookmarkStart w:id="0" w:name="_GoBack"/>
-      <w:bookmarkEnd w:id="0"/>
+    </w:p>
+    <w:p>
+      <w:pPr>
+        <w:numPr>
+          <w:ilvl w:val="0"/>
+          <w:numId w:val="2"/>
+        </w:numPr>
+        <w:tabs>
+          <w:tab w:val="left" w:pos="360"/>
+        </w:tabs>
+        <w:contextualSpacing/>
+        <w:jc w:val="left"/>
+        <w:rPr>
+          <w:highlight w:val="white"/>
+        </w:rPr>
+      </w:pPr>
+      <w:r>
+        <w:rPr>
+          <w:highlight w:val="white"/>
+        </w:rPr>
+        <w:t xml:space="preserve">For the Fraction </w:t>
+      </w:r>
+      <w:proofErr w:type="spellStart"/>
+      <w:r>
+        <w:rPr>
+          <w:highlight w:val="white"/>
+        </w:rPr>
+        <w:t>toString</w:t>
+      </w:r>
+      <w:proofErr w:type="spellEnd"/>
+      <w:r>
+        <w:rPr>
+          <w:highlight w:val="white"/>
+        </w:rPr>
+        <w:t xml:space="preserve"> method, I simply kept the passed string. For the comparison, I parsed the Fractions into two parts divided by the slash and then calculated their value accordingly. </w:t>
+      </w:r>
+    </w:p>
+    <w:p>
+      <w:pPr>
+        <w:numPr>
+          <w:ilvl w:val="0"/>
+          <w:numId w:val="2"/>
+        </w:numPr>
+        <w:tabs>
+          <w:tab w:val="left" w:pos="360"/>
+        </w:tabs>
+        <w:contextualSpacing/>
+        <w:jc w:val="left"/>
+        <w:rPr>
+          <w:highlight w:val="white"/>
+        </w:rPr>
+      </w:pPr>
+      <w:r>
+        <w:rPr>
+          <w:highlight w:val="white"/>
+        </w:rPr>
+        <w:t xml:space="preserve">The BST class creates trees based on Comparable Objects passed to it, shuffling lower valued items down the left side of the tree and the higher valued ones to the right using a recursive </w:t>
+      </w:r>
+      <w:proofErr w:type="spellStart"/>
+      <w:r>
+        <w:rPr>
+          <w:highlight w:val="white"/>
+        </w:rPr>
+        <w:t>insertNode</w:t>
+      </w:r>
+      <w:proofErr w:type="spellEnd"/>
+      <w:r>
+        <w:rPr>
+          <w:highlight w:val="white"/>
+        </w:rPr>
+        <w:t xml:space="preserve"> structure. It also can read these values forward or backward depending on a passed String variable which dictates sort order through the </w:t>
+      </w:r>
+      <w:proofErr w:type="spellStart"/>
+      <w:r>
+        <w:rPr>
+          <w:highlight w:val="white"/>
+        </w:rPr>
+        <w:t>inOrderTraversal</w:t>
+      </w:r>
+      <w:proofErr w:type="spellEnd"/>
+      <w:r>
+        <w:rPr>
+          <w:highlight w:val="white"/>
+        </w:rPr>
+        <w:t xml:space="preserve"> method.</w:t>
+      </w:r>
     </w:p>
     <w:p>
       <w:pPr>
@@ -527,51 +611,65 @@
     </w:p>
     <w:p>
       <w:pPr>
+        <w:pStyle w:val="ListParagraph"/>
         <w:numPr>
           <w:ilvl w:val="0"/>
-          <w:numId w:val="1"/>
+          <w:numId w:val="4"/>
         </w:numPr>
         <w:tabs>
           <w:tab w:val="left" w:pos="360"/>
         </w:tabs>
-        <w:contextualSpacing/>
-        <w:jc w:val="left"/>
-        <w:rPr>
-          <w:highlight w:val="white"/>
-        </w:rPr>
-      </w:pPr>
-      <w:r>
-        <w:rPr>
-          <w:highlight w:val="white"/>
-        </w:rPr>
-        <w:t xml:space="preserve">I created a </w:t>
+        <w:jc w:val="left"/>
+        <w:rPr>
+          <w:highlight w:val="white"/>
+        </w:rPr>
+      </w:pPr>
+      <w:r>
+        <w:rPr>
+          <w:highlight w:val="white"/>
+        </w:rPr>
+        <w:t xml:space="preserve">If the string does not fit the proper format, the </w:t>
       </w:r>
       <w:proofErr w:type="spellStart"/>
       <w:r>
         <w:rPr>
           <w:highlight w:val="white"/>
         </w:rPr>
-        <w:t>DivideByZero</w:t>
+        <w:t>MalformedFractionException</w:t>
       </w:r>
       <w:proofErr w:type="spellEnd"/>
       <w:r>
         <w:rPr>
           <w:highlight w:val="white"/>
         </w:rPr>
-        <w:t xml:space="preserve"> exception that is thrown when calculate is instructed to divide any number by 0. If this happens, then a dialog box pops up informing the user of the issue.</w:t>
-      </w:r>
-      <w:r>
-        <w:rPr>
-          <w:highlight w:val="white"/>
-        </w:rPr>
-        <w:t xml:space="preserve"> The current code should never actually encounter this, but since the calculate method exists in the Division class, I figured this should be included.</w:t>
+        <w:t xml:space="preserve"> was thrown by the constructor.</w:t>
+      </w:r>
+      <w:r>
+        <w:rPr>
+          <w:highlight w:val="white"/>
+        </w:rPr>
+        <w:t xml:space="preserve"> This is passed by </w:t>
+      </w:r>
+      <w:proofErr w:type="spellStart"/>
+      <w:r>
+        <w:rPr>
+          <w:highlight w:val="white"/>
+        </w:rPr>
+        <w:t>getTokens</w:t>
+      </w:r>
+      <w:proofErr w:type="spellEnd"/>
+      <w:r>
+        <w:rPr>
+          <w:highlight w:val="white"/>
+        </w:rPr>
+        <w:t xml:space="preserve"> and eventually caught by P3GUI and shown to the user.</w:t>
       </w:r>
     </w:p>
     <w:p>
       <w:pPr>
         <w:numPr>
           <w:ilvl w:val="0"/>
-          <w:numId w:val="1"/>
+          <w:numId w:val="4"/>
         </w:numPr>
         <w:tabs>
           <w:tab w:val="left" w:pos="360"/>
@@ -586,187 +684,146 @@
         <w:rPr>
           <w:highlight w:val="white"/>
         </w:rPr>
-        <w:t xml:space="preserve">I created an </w:t>
+        <w:t xml:space="preserve">In the </w:t>
       </w:r>
       <w:proofErr w:type="spellStart"/>
       <w:r>
         <w:rPr>
           <w:highlight w:val="white"/>
         </w:rPr>
-        <w:t>Invalid</w:t>
-      </w:r>
-      <w:r>
-        <w:rPr>
-          <w:highlight w:val="white"/>
-        </w:rPr>
-        <w:t>TokenException</w:t>
+        <w:t>getTokens</w:t>
       </w:r>
       <w:proofErr w:type="spellEnd"/>
       <w:r>
         <w:rPr>
           <w:highlight w:val="white"/>
         </w:rPr>
+        <w:t xml:space="preserve"> method of </w:t>
+      </w:r>
+      <w:proofErr w:type="spellStart"/>
+      <w:r>
+        <w:rPr>
+          <w:highlight w:val="white"/>
+        </w:rPr>
+        <w:t>TreeBuilder</w:t>
+      </w:r>
+      <w:proofErr w:type="spellEnd"/>
+      <w:r>
+        <w:rPr>
+          <w:highlight w:val="white"/>
+        </w:rPr>
+        <w:t xml:space="preserve">, I check to make sure that no characters other than slashes and digits were in the input. If there were, I throw a </w:t>
+      </w:r>
+      <w:proofErr w:type="spellStart"/>
+      <w:r>
+        <w:rPr>
+          <w:highlight w:val="white"/>
+        </w:rPr>
+        <w:t>NumberFormatException</w:t>
+      </w:r>
+      <w:proofErr w:type="spellEnd"/>
+      <w:r>
+        <w:rPr>
+          <w:highlight w:val="white"/>
+        </w:rPr>
+        <w:t xml:space="preserve">. Due to the way that the Integer constructor works, it </w:t>
+      </w:r>
+      <w:r>
+        <w:rPr>
+          <w:highlight w:val="white"/>
+        </w:rPr>
+        <w:t xml:space="preserve">also </w:t>
+      </w:r>
+      <w:r>
+        <w:rPr>
+          <w:highlight w:val="white"/>
+        </w:rPr>
+        <w:t xml:space="preserve">automatically throws a </w:t>
+      </w:r>
+      <w:proofErr w:type="spellStart"/>
+      <w:r>
+        <w:rPr>
+          <w:highlight w:val="white"/>
+        </w:rPr>
+        <w:t>NumberFormatException</w:t>
+      </w:r>
+      <w:proofErr w:type="spellEnd"/>
+      <w:r>
+        <w:rPr>
+          <w:highlight w:val="white"/>
+        </w:rPr>
+        <w:t xml:space="preserve"> if it encounters anomalous characters, so slashes in non-fraction inputs also trigger said exception.</w:t>
+      </w:r>
+      <w:r>
+        <w:rPr>
+          <w:highlight w:val="white"/>
+        </w:rPr>
         <w:t xml:space="preserve"> </w:t>
       </w:r>
-      <w:r>
-        <w:rPr>
-          <w:highlight w:val="white"/>
-        </w:rPr>
-        <w:t xml:space="preserve">that is thrown when anomalous symbols are in the input, such as letters or unsupported operators, such as %. </w:t>
-      </w:r>
-      <w:r>
-        <w:rPr>
-          <w:highlight w:val="white"/>
-        </w:rPr>
-        <w:t xml:space="preserve">It will also be thrown in the event of a missing space between operators. </w:t>
-      </w:r>
-      <w:r>
-        <w:rPr>
-          <w:highlight w:val="white"/>
-        </w:rPr>
-        <w:t xml:space="preserve">This is determined whenever a token that does not belong is encountered by the </w:t>
-      </w:r>
       <w:proofErr w:type="spellStart"/>
       <w:r>
         <w:rPr>
           <w:highlight w:val="white"/>
         </w:rPr>
-        <w:t>TreeBuilder</w:t>
+        <w:t>NumberFormatExceptions</w:t>
       </w:r>
       <w:proofErr w:type="spellEnd"/>
       <w:r>
         <w:rPr>
           <w:highlight w:val="white"/>
         </w:rPr>
-        <w:t xml:space="preserve"> constructor.</w:t>
-      </w:r>
-      <w:r>
-        <w:rPr>
-          <w:highlight w:val="white"/>
-        </w:rPr>
-        <w:t xml:space="preserve"> </w:t>
-      </w:r>
-      <w:r>
-        <w:rPr>
-          <w:highlight w:val="white"/>
-        </w:rPr>
-        <w:t xml:space="preserve">This </w:t>
-      </w:r>
-      <w:r>
-        <w:rPr>
-          <w:highlight w:val="white"/>
-        </w:rPr>
-        <w:t>shows the user a dialog box informing them of the issue.</w:t>
-      </w:r>
-    </w:p>
-    <w:p>
-      <w:pPr>
+        <w:t xml:space="preserve"> inform the user of non-numeric input via dialog box.</w:t>
+      </w:r>
+    </w:p>
+    <w:p>
+      <w:pPr>
+        <w:pStyle w:val="ListParagraph"/>
         <w:numPr>
           <w:ilvl w:val="0"/>
-          <w:numId w:val="1"/>
+          <w:numId w:val="4"/>
         </w:numPr>
         <w:tabs>
           <w:tab w:val="left" w:pos="360"/>
         </w:tabs>
-        <w:contextualSpacing/>
-        <w:jc w:val="left"/>
-        <w:rPr>
-          <w:highlight w:val="white"/>
-        </w:rPr>
-      </w:pPr>
-      <w:r>
-        <w:rPr>
-          <w:highlight w:val="white"/>
-        </w:rPr>
-        <w:t xml:space="preserve">If the stack operators and operands don’t match, an </w:t>
-      </w:r>
-      <w:proofErr w:type="spellStart"/>
-      <w:r>
-        <w:rPr>
-          <w:highlight w:val="white"/>
-        </w:rPr>
-        <w:t>EmptyStackException</w:t>
-      </w:r>
-      <w:proofErr w:type="spellEnd"/>
-      <w:r>
-        <w:rPr>
-          <w:highlight w:val="white"/>
-        </w:rPr>
-        <w:t xml:space="preserve"> ends up being thrown. P2GUI catches this and displays a dialog box informing the user.</w:t>
-      </w:r>
-    </w:p>
-    <w:p>
-      <w:pPr>
+        <w:jc w:val="left"/>
+        <w:rPr>
+          <w:highlight w:val="white"/>
+        </w:rPr>
+      </w:pPr>
+      <w:r>
+        <w:rPr>
+          <w:highlight w:val="white"/>
+        </w:rPr>
+        <w:t>Because of the way the Constructor class works, it</w:t>
+      </w:r>
+      <w:r>
+        <w:rPr>
+          <w:highlight w:val="white"/>
+        </w:rPr>
+        <w:t xml:space="preserve"> throws exceptions that are not the exceptions that are thrown by the Constructors that they are called. Therefore, I had to figure out which initial Exception caused the Constructor Exception and pass the correct Exception along to the P3GUI.</w:t>
+      </w:r>
+    </w:p>
+    <w:p>
+      <w:pPr>
+        <w:pStyle w:val="ListParagraph"/>
         <w:numPr>
           <w:ilvl w:val="0"/>
-          <w:numId w:val="1"/>
+          <w:numId w:val="4"/>
         </w:numPr>
         <w:tabs>
           <w:tab w:val="left" w:pos="360"/>
         </w:tabs>
-        <w:contextualSpacing/>
-        <w:jc w:val="left"/>
-        <w:rPr>
-          <w:highlight w:val="white"/>
-        </w:rPr>
-      </w:pPr>
-      <w:r>
-        <w:rPr>
-          <w:highlight w:val="white"/>
-        </w:rPr>
-        <w:t xml:space="preserve">The </w:t>
-      </w:r>
-      <w:proofErr w:type="spellStart"/>
-      <w:r>
-        <w:rPr>
-          <w:highlight w:val="white"/>
-        </w:rPr>
-        <w:t>BufferedWriter</w:t>
-      </w:r>
-      <w:proofErr w:type="spellEnd"/>
-      <w:r>
-        <w:rPr>
-          <w:highlight w:val="white"/>
-        </w:rPr>
-        <w:t xml:space="preserve"> that writes the file</w:t>
-      </w:r>
-      <w:r>
-        <w:rPr>
-          <w:highlight w:val="white"/>
-        </w:rPr>
-        <w:t xml:space="preserve"> throws an </w:t>
-      </w:r>
-      <w:proofErr w:type="spellStart"/>
-      <w:r>
-        <w:rPr>
-          <w:highlight w:val="white"/>
-        </w:rPr>
-        <w:t>IOException</w:t>
-      </w:r>
-      <w:proofErr w:type="spellEnd"/>
-      <w:r>
-        <w:rPr>
-          <w:highlight w:val="white"/>
-        </w:rPr>
-        <w:t xml:space="preserve"> if something goes wrong with writing the file. </w:t>
-      </w:r>
-      <w:r>
-        <w:rPr>
-          <w:highlight w:val="white"/>
-        </w:rPr>
-        <w:t>This is caught by P2GUI and informs the user.</w:t>
-      </w:r>
-    </w:p>
-    <w:p>
-      <w:pPr>
-        <w:tabs>
-          <w:tab w:val="left" w:pos="360"/>
-        </w:tabs>
-        <w:jc w:val="left"/>
-        <w:rPr>
-          <w:highlight w:val="white"/>
-        </w:rPr>
-      </w:pPr>
+        <w:jc w:val="left"/>
+        <w:rPr>
+          <w:highlight w:val="white"/>
+        </w:rPr>
+      </w:pPr>
+      <w:r>
+        <w:rPr>
+          <w:highlight w:val="white"/>
+        </w:rPr>
+        <w:t>The Constructor class uses file names as Strings to access constructors of classes. In case these strings become invalid somehow, I included a stack trace and dialog box to help deal with that issue.</w:t>
+      </w:r>
     </w:p>
     <w:p>
       <w:pPr>
@@ -852,10 +909,10 @@
           <w:highlight w:val="white"/>
         </w:rPr>
         <w:drawing>
-          <wp:inline distT="0" distB="0" distL="0" distR="0" wp14:anchorId="1A86B6BA" wp14:editId="318318D4">
-            <wp:extent cx="5934075" cy="7686675"/>
-            <wp:effectExtent l="0" t="0" r="9525" b="9525"/>
-            <wp:docPr id="14" name="Picture 14"/>
+          <wp:inline distT="0" distB="0" distL="0" distR="0" wp14:anchorId="23E31C8D" wp14:editId="34820188">
+            <wp:extent cx="3648075" cy="4972050"/>
+            <wp:effectExtent l="0" t="0" r="9525" b="0"/>
+            <wp:docPr id="2" name="Picture 2"/>
             <wp:cNvGraphicFramePr>
               <a:graphicFrameLocks xmlns:a="http://schemas.openxmlformats.org/drawingml/2006/main" noChangeAspect="1"/>
             </wp:cNvGraphicFramePr>
@@ -868,7 +925,7 @@
                       <a:picLocks noChangeAspect="1" noChangeArrowheads="1"/>
                     </pic:cNvPicPr>
                   </pic:nvPicPr>
-                  <pic:blipFill>
+                  <pic:blipFill rotWithShape="1">
                     <a:blip r:embed="rId5">
                       <a:extLst>
                         <a:ext uri="{28A0092B-C50C-407E-A947-70E740481C1C}">
@@ -876,15 +933,13 @@
                         </a:ext>
                       </a:extLst>
                     </a:blip>
-                    <a:srcRect/>
-                    <a:stretch>
-                      <a:fillRect/>
-                    </a:stretch>
+                    <a:srcRect l="27127" t="3594" r="11396" b="31722"/>
+                    <a:stretch/>
                   </pic:blipFill>
                   <pic:spPr bwMode="auto">
                     <a:xfrm>
                       <a:off x="0" y="0"/>
-                      <a:ext cx="5934075" cy="7686675"/>
+                      <a:ext cx="3648075" cy="4972050"/>
                     </a:xfrm>
                     <a:prstGeom prst="rect">
                       <a:avLst/>
@@ -893,6 +948,11 @@
                     <a:ln>
                       <a:noFill/>
                     </a:ln>
+                    <a:extLst>
+                      <a:ext uri="{53640926-AAD7-44D8-BBD7-CCE9431645EC}">
+                        <a14:shadowObscured xmlns:a14="http://schemas.microsoft.com/office/drawing/2010/main"/>
+                      </a:ext>
+                    </a:extLst>
                   </pic:spPr>
                 </pic:pic>
               </a:graphicData>
@@ -961,16 +1021,16 @@
         <w:tblLook w:val="0600" w:firstRow="0" w:lastRow="0" w:firstColumn="0" w:lastColumn="0" w:noHBand="1" w:noVBand="1"/>
       </w:tblPr>
       <w:tblGrid>
-        <w:gridCol w:w="1600"/>
-        <w:gridCol w:w="2144"/>
-        <w:gridCol w:w="2446"/>
-        <w:gridCol w:w="2430"/>
+        <w:gridCol w:w="1690"/>
+        <w:gridCol w:w="2520"/>
+        <w:gridCol w:w="2250"/>
+        <w:gridCol w:w="2160"/>
         <w:gridCol w:w="740"/>
       </w:tblGrid>
       <w:tr>
         <w:tc>
           <w:tcPr>
-            <w:tcW w:w="1600" w:type="dxa"/>
+            <w:tcW w:w="1690" w:type="dxa"/>
             <w:shd w:val="clear" w:color="auto" w:fill="auto"/>
             <w:tcMar>
               <w:top w:w="100" w:type="dxa"/>
@@ -999,7 +1059,7 @@
         </w:tc>
         <w:tc>
           <w:tcPr>
-            <w:tcW w:w="2144" w:type="dxa"/>
+            <w:tcW w:w="2520" w:type="dxa"/>
             <w:shd w:val="clear" w:color="auto" w:fill="auto"/>
             <w:tcMar>
               <w:top w:w="100" w:type="dxa"/>
@@ -1028,7 +1088,7 @@
         </w:tc>
         <w:tc>
           <w:tcPr>
-            <w:tcW w:w="2446" w:type="dxa"/>
+            <w:tcW w:w="2250" w:type="dxa"/>
             <w:shd w:val="clear" w:color="auto" w:fill="auto"/>
             <w:tcMar>
               <w:top w:w="100" w:type="dxa"/>
@@ -1057,7 +1117,7 @@
         </w:tc>
         <w:tc>
           <w:tcPr>
-            <w:tcW w:w="2430" w:type="dxa"/>
+            <w:tcW w:w="2160" w:type="dxa"/>
             <w:shd w:val="clear" w:color="auto" w:fill="auto"/>
             <w:tcMar>
               <w:top w:w="100" w:type="dxa"/>
@@ -1117,7 +1177,7 @@
       <w:tr>
         <w:tc>
           <w:tcPr>
-            <w:tcW w:w="1600" w:type="dxa"/>
+            <w:tcW w:w="1690" w:type="dxa"/>
             <w:shd w:val="clear" w:color="auto" w:fill="auto"/>
             <w:tcMar>
               <w:top w:w="100" w:type="dxa"/>
@@ -1129,7 +1189,7 @@
           <w:p>
             <w:pPr>
               <w:widowControl w:val="0"/>
-              <w:jc w:val="left"/>
+              <w:jc w:val="center"/>
               <w:rPr>
                 <w:highlight w:val="white"/>
               </w:rPr>
@@ -1138,13 +1198,13 @@
               <w:rPr>
                 <w:highlight w:val="white"/>
               </w:rPr>
-              <w:t>Basic Function</w:t>
+              <w:t>Integers Ascending</w:t>
             </w:r>
           </w:p>
         </w:tc>
         <w:tc>
           <w:tcPr>
-            <w:tcW w:w="2144" w:type="dxa"/>
+            <w:tcW w:w="2520" w:type="dxa"/>
             <w:shd w:val="clear" w:color="auto" w:fill="auto"/>
             <w:tcMar>
               <w:top w:w="100" w:type="dxa"/>
@@ -1156,7 +1216,7 @@
           <w:p>
             <w:pPr>
               <w:widowControl w:val="0"/>
-              <w:jc w:val="left"/>
+              <w:jc w:val="center"/>
               <w:rPr>
                 <w:highlight w:val="white"/>
               </w:rPr>
@@ -1165,13 +1225,13 @@
               <w:rPr>
                 <w:highlight w:val="white"/>
               </w:rPr>
-              <w:t>3 5 9 + - 2 3 * /</w:t>
+              <w:t>1 13 5 9 25 136</w:t>
             </w:r>
           </w:p>
         </w:tc>
         <w:tc>
           <w:tcPr>
-            <w:tcW w:w="2446" w:type="dxa"/>
+            <w:tcW w:w="2250" w:type="dxa"/>
             <w:shd w:val="clear" w:color="auto" w:fill="auto"/>
             <w:tcMar>
               <w:top w:w="100" w:type="dxa"/>
@@ -1183,7 +1243,7 @@
           <w:p>
             <w:pPr>
               <w:widowControl w:val="0"/>
-              <w:jc w:val="left"/>
+              <w:jc w:val="center"/>
               <w:rPr>
                 <w:highlight w:val="white"/>
               </w:rPr>
@@ -1192,28 +1252,13 @@
               <w:rPr>
                 <w:highlight w:val="white"/>
               </w:rPr>
-              <w:t>((3 – (5 + 9)) / (2 * 3))</w:t>
-            </w:r>
-          </w:p>
-          <w:p>
-            <w:pPr>
-              <w:widowControl w:val="0"/>
-              <w:jc w:val="left"/>
-              <w:rPr>
-                <w:highlight w:val="white"/>
-              </w:rPr>
-            </w:pPr>
-            <w:r>
-              <w:rPr>
-                <w:highlight w:val="white"/>
-              </w:rPr>
-              <w:t>Test1.txt</w:t>
+              <w:t>1 5 9 13 25 136</w:t>
             </w:r>
           </w:p>
         </w:tc>
         <w:tc>
           <w:tcPr>
-            <w:tcW w:w="2430" w:type="dxa"/>
+            <w:tcW w:w="2160" w:type="dxa"/>
             <w:shd w:val="clear" w:color="auto" w:fill="auto"/>
             <w:tcMar>
               <w:top w:w="100" w:type="dxa"/>
@@ -1225,7 +1270,7 @@
           <w:p>
             <w:pPr>
               <w:widowControl w:val="0"/>
-              <w:jc w:val="left"/>
+              <w:jc w:val="center"/>
               <w:rPr>
                 <w:highlight w:val="white"/>
               </w:rPr>
@@ -1234,22 +1279,7 @@
               <w:rPr>
                 <w:highlight w:val="white"/>
               </w:rPr>
-              <w:t>((3 – (5 + 9)) / (2 * 3))</w:t>
-            </w:r>
-          </w:p>
-          <w:p>
-            <w:pPr>
-              <w:widowControl w:val="0"/>
-              <w:jc w:val="left"/>
-              <w:rPr>
-                <w:highlight w:val="white"/>
-              </w:rPr>
-            </w:pPr>
-            <w:r>
-              <w:rPr>
-                <w:highlight w:val="white"/>
-              </w:rPr>
-              <w:t>Test1.txt</w:t>
+              <w:t>1 5 9 13 25 136</w:t>
             </w:r>
           </w:p>
         </w:tc>
@@ -1267,7 +1297,7 @@
           <w:p>
             <w:pPr>
               <w:widowControl w:val="0"/>
-              <w:jc w:val="left"/>
+              <w:jc w:val="center"/>
               <w:rPr>
                 <w:b/>
                 <w:highlight w:val="white"/>
@@ -1286,7 +1316,7 @@
       <w:tr>
         <w:tc>
           <w:tcPr>
-            <w:tcW w:w="1600" w:type="dxa"/>
+            <w:tcW w:w="1690" w:type="dxa"/>
             <w:shd w:val="clear" w:color="auto" w:fill="auto"/>
             <w:tcMar>
               <w:top w:w="100" w:type="dxa"/>
@@ -1298,24 +1328,22 @@
           <w:p>
             <w:pPr>
               <w:widowControl w:val="0"/>
-              <w:jc w:val="left"/>
+              <w:jc w:val="center"/>
               <w:rPr>
                 <w:highlight w:val="white"/>
               </w:rPr>
             </w:pPr>
-            <w:proofErr w:type="spellStart"/>
             <w:r>
               <w:rPr>
                 <w:highlight w:val="white"/>
               </w:rPr>
-              <w:t>InvalidTokenException</w:t>
+              <w:t>Integers Descending</w:t>
             </w:r>
-            <w:proofErr w:type="spellEnd"/>
           </w:p>
         </w:tc>
         <w:tc>
           <w:tcPr>
-            <w:tcW w:w="2144" w:type="dxa"/>
+            <w:tcW w:w="2520" w:type="dxa"/>
             <w:shd w:val="clear" w:color="auto" w:fill="auto"/>
             <w:tcMar>
               <w:top w:w="100" w:type="dxa"/>
@@ -1327,7 +1355,7 @@
           <w:p>
             <w:pPr>
               <w:widowControl w:val="0"/>
-              <w:jc w:val="left"/>
+              <w:jc w:val="center"/>
               <w:rPr>
                 <w:highlight w:val="white"/>
               </w:rPr>
@@ -1336,13 +1364,13 @@
               <w:rPr>
                 <w:highlight w:val="white"/>
               </w:rPr>
-              <w:t>2 3 &amp;</w:t>
+              <w:t>1 13 5 9 25 136</w:t>
             </w:r>
           </w:p>
         </w:tc>
         <w:tc>
           <w:tcPr>
-            <w:tcW w:w="2446" w:type="dxa"/>
+            <w:tcW w:w="2250" w:type="dxa"/>
             <w:shd w:val="clear" w:color="auto" w:fill="auto"/>
             <w:tcMar>
               <w:top w:w="100" w:type="dxa"/>
@@ -1354,7 +1382,7 @@
           <w:p>
             <w:pPr>
               <w:widowControl w:val="0"/>
-              <w:jc w:val="left"/>
+              <w:jc w:val="center"/>
               <w:rPr>
                 <w:highlight w:val="white"/>
               </w:rPr>
@@ -1363,13 +1391,13 @@
               <w:rPr>
                 <w:highlight w:val="white"/>
               </w:rPr>
-              <w:t>Invalid Token: &amp;</w:t>
+              <w:t>136 25 13 9 5 1</w:t>
             </w:r>
           </w:p>
         </w:tc>
         <w:tc>
           <w:tcPr>
-            <w:tcW w:w="2430" w:type="dxa"/>
+            <w:tcW w:w="2160" w:type="dxa"/>
             <w:shd w:val="clear" w:color="auto" w:fill="auto"/>
             <w:tcMar>
               <w:top w:w="100" w:type="dxa"/>
@@ -1381,7 +1409,7 @@
           <w:p>
             <w:pPr>
               <w:widowControl w:val="0"/>
-              <w:jc w:val="left"/>
+              <w:jc w:val="center"/>
               <w:rPr>
                 <w:highlight w:val="white"/>
               </w:rPr>
@@ -1390,7 +1418,7 @@
               <w:rPr>
                 <w:highlight w:val="white"/>
               </w:rPr>
-              <w:t>Invalid Token: &amp;</w:t>
+              <w:t>136 25 13 9 5 1</w:t>
             </w:r>
           </w:p>
         </w:tc>
@@ -1408,7 +1436,7 @@
           <w:p>
             <w:pPr>
               <w:widowControl w:val="0"/>
-              <w:jc w:val="left"/>
+              <w:jc w:val="center"/>
               <w:rPr>
                 <w:b/>
                 <w:highlight w:val="white"/>
@@ -1427,7 +1455,7 @@
       <w:tr>
         <w:tc>
           <w:tcPr>
-            <w:tcW w:w="1600" w:type="dxa"/>
+            <w:tcW w:w="1690" w:type="dxa"/>
             <w:shd w:val="clear" w:color="auto" w:fill="auto"/>
             <w:tcMar>
               <w:top w:w="100" w:type="dxa"/>
@@ -1439,7 +1467,7 @@
           <w:p>
             <w:pPr>
               <w:widowControl w:val="0"/>
-              <w:jc w:val="left"/>
+              <w:jc w:val="center"/>
               <w:rPr>
                 <w:highlight w:val="white"/>
               </w:rPr>
@@ -1448,13 +1476,13 @@
               <w:rPr>
                 <w:highlight w:val="white"/>
               </w:rPr>
-              <w:t>Space Delimiters</w:t>
+              <w:t>Fractions Ascending</w:t>
             </w:r>
           </w:p>
         </w:tc>
         <w:tc>
           <w:tcPr>
-            <w:tcW w:w="2144" w:type="dxa"/>
+            <w:tcW w:w="2520" w:type="dxa"/>
             <w:shd w:val="clear" w:color="auto" w:fill="auto"/>
             <w:tcMar>
               <w:top w:w="100" w:type="dxa"/>
@@ -1466,7 +1494,7 @@
           <w:p>
             <w:pPr>
               <w:widowControl w:val="0"/>
-              <w:jc w:val="left"/>
+              <w:jc w:val="center"/>
               <w:rPr>
                 <w:highlight w:val="white"/>
               </w:rPr>
@@ -1475,13 +1503,13 @@
               <w:rPr>
                 <w:highlight w:val="white"/>
               </w:rPr>
-              <w:t>3 5 9 +- 2 3 * /</w:t>
+              <w:t xml:space="preserve">1/4 13/2 6/8 3/2 5/3 </w:t>
             </w:r>
           </w:p>
         </w:tc>
         <w:tc>
           <w:tcPr>
-            <w:tcW w:w="2446" w:type="dxa"/>
+            <w:tcW w:w="2250" w:type="dxa"/>
             <w:shd w:val="clear" w:color="auto" w:fill="auto"/>
             <w:tcMar>
               <w:top w:w="100" w:type="dxa"/>
@@ -1493,7 +1521,7 @@
           <w:p>
             <w:pPr>
               <w:widowControl w:val="0"/>
-              <w:jc w:val="left"/>
+              <w:jc w:val="center"/>
               <w:rPr>
                 <w:highlight w:val="white"/>
               </w:rPr>
@@ -1502,13 +1530,13 @@
               <w:rPr>
                 <w:highlight w:val="white"/>
               </w:rPr>
-              <w:t>Invalid Token: +-</w:t>
+              <w:t>1/4 6/8 3/2 5/3 13/2</w:t>
             </w:r>
           </w:p>
         </w:tc>
         <w:tc>
           <w:tcPr>
-            <w:tcW w:w="2430" w:type="dxa"/>
+            <w:tcW w:w="2160" w:type="dxa"/>
             <w:shd w:val="clear" w:color="auto" w:fill="auto"/>
             <w:tcMar>
               <w:top w:w="100" w:type="dxa"/>
@@ -1520,7 +1548,7 @@
           <w:p>
             <w:pPr>
               <w:widowControl w:val="0"/>
-              <w:jc w:val="left"/>
+              <w:jc w:val="center"/>
               <w:rPr>
                 <w:highlight w:val="white"/>
               </w:rPr>
@@ -1529,7 +1557,7 @@
               <w:rPr>
                 <w:highlight w:val="white"/>
               </w:rPr>
-              <w:t>Invalid Token: +-</w:t>
+              <w:t>1/4 6/8 3/2 5/3 13/2</w:t>
             </w:r>
           </w:p>
         </w:tc>
@@ -1547,7 +1575,7 @@
           <w:p>
             <w:pPr>
               <w:widowControl w:val="0"/>
-              <w:jc w:val="left"/>
+              <w:jc w:val="center"/>
               <w:rPr>
                 <w:b/>
                 <w:highlight w:val="white"/>
@@ -1566,7 +1594,7 @@
       <w:tr>
         <w:tc>
           <w:tcPr>
-            <w:tcW w:w="1600" w:type="dxa"/>
+            <w:tcW w:w="1690" w:type="dxa"/>
             <w:shd w:val="clear" w:color="auto" w:fill="auto"/>
             <w:tcMar>
               <w:top w:w="100" w:type="dxa"/>
@@ -1578,7 +1606,7 @@
           <w:p>
             <w:pPr>
               <w:widowControl w:val="0"/>
-              <w:jc w:val="left"/>
+              <w:jc w:val="center"/>
               <w:rPr>
                 <w:highlight w:val="white"/>
               </w:rPr>
@@ -1587,13 +1615,13 @@
               <w:rPr>
                 <w:highlight w:val="white"/>
               </w:rPr>
-              <w:t>Invalid Token Beginning with Digit</w:t>
+              <w:t>Fractions Descending</w:t>
             </w:r>
           </w:p>
         </w:tc>
         <w:tc>
           <w:tcPr>
-            <w:tcW w:w="2144" w:type="dxa"/>
+            <w:tcW w:w="2520" w:type="dxa"/>
             <w:shd w:val="clear" w:color="auto" w:fill="auto"/>
             <w:tcMar>
               <w:top w:w="100" w:type="dxa"/>
@@ -1605,7 +1633,7 @@
           <w:p>
             <w:pPr>
               <w:widowControl w:val="0"/>
-              <w:jc w:val="left"/>
+              <w:jc w:val="center"/>
               <w:rPr>
                 <w:highlight w:val="white"/>
               </w:rPr>
@@ -1614,13 +1642,13 @@
               <w:rPr>
                 <w:highlight w:val="white"/>
               </w:rPr>
-              <w:t>3*</w:t>
+              <w:t>1/4 13/2 6/8 3/2 5/3</w:t>
             </w:r>
           </w:p>
         </w:tc>
         <w:tc>
           <w:tcPr>
-            <w:tcW w:w="2446" w:type="dxa"/>
+            <w:tcW w:w="2250" w:type="dxa"/>
             <w:shd w:val="clear" w:color="auto" w:fill="auto"/>
             <w:tcMar>
               <w:top w:w="100" w:type="dxa"/>
@@ -1632,7 +1660,7 @@
           <w:p>
             <w:pPr>
               <w:widowControl w:val="0"/>
-              <w:jc w:val="left"/>
+              <w:jc w:val="center"/>
               <w:rPr>
                 <w:highlight w:val="white"/>
               </w:rPr>
@@ -1641,13 +1669,13 @@
               <w:rPr>
                 <w:highlight w:val="white"/>
               </w:rPr>
-              <w:t>Invalid Token: 3*</w:t>
+              <w:t>13/2 5/3 3/2 6/8 1/4</w:t>
             </w:r>
           </w:p>
         </w:tc>
         <w:tc>
           <w:tcPr>
-            <w:tcW w:w="2430" w:type="dxa"/>
+            <w:tcW w:w="2160" w:type="dxa"/>
             <w:shd w:val="clear" w:color="auto" w:fill="auto"/>
             <w:tcMar>
               <w:top w:w="100" w:type="dxa"/>
@@ -1659,7 +1687,7 @@
           <w:p>
             <w:pPr>
               <w:widowControl w:val="0"/>
-              <w:jc w:val="left"/>
+              <w:jc w:val="center"/>
               <w:rPr>
                 <w:highlight w:val="white"/>
               </w:rPr>
@@ -1668,7 +1696,7 @@
               <w:rPr>
                 <w:highlight w:val="white"/>
               </w:rPr>
-              <w:t>Invalid Token: 3*</w:t>
+              <w:t>13/2 5/3 3/2 6/8 1/4</w:t>
             </w:r>
           </w:p>
         </w:tc>
@@ -1686,7 +1714,7 @@
           <w:p>
             <w:pPr>
               <w:widowControl w:val="0"/>
-              <w:jc w:val="left"/>
+              <w:jc w:val="center"/>
               <w:rPr>
                 <w:b/>
                 <w:highlight w:val="white"/>
@@ -1705,7 +1733,7 @@
       <w:tr>
         <w:tc>
           <w:tcPr>
-            <w:tcW w:w="1600" w:type="dxa"/>
+            <w:tcW w:w="1690" w:type="dxa"/>
             <w:shd w:val="clear" w:color="auto" w:fill="auto"/>
             <w:tcMar>
               <w:top w:w="100" w:type="dxa"/>
@@ -1717,7 +1745,7 @@
           <w:p>
             <w:pPr>
               <w:widowControl w:val="0"/>
-              <w:jc w:val="left"/>
+              <w:jc w:val="center"/>
               <w:rPr>
                 <w:highlight w:val="white"/>
               </w:rPr>
@@ -1726,13 +1754,21 @@
               <w:rPr>
                 <w:highlight w:val="white"/>
               </w:rPr>
-              <w:t>Miswritten Postfix Expression</w:t>
+              <w:t xml:space="preserve">Integer </w:t>
             </w:r>
+            <w:proofErr w:type="spellStart"/>
+            <w:r>
+              <w:rPr>
+                <w:highlight w:val="white"/>
+              </w:rPr>
+              <w:t>NumberFormatException</w:t>
+            </w:r>
+            <w:proofErr w:type="spellEnd"/>
           </w:p>
         </w:tc>
         <w:tc>
           <w:tcPr>
-            <w:tcW w:w="2144" w:type="dxa"/>
+            <w:tcW w:w="2520" w:type="dxa"/>
             <w:shd w:val="clear" w:color="auto" w:fill="auto"/>
             <w:tcMar>
               <w:top w:w="100" w:type="dxa"/>
@@ -1744,7 +1780,7 @@
           <w:p>
             <w:pPr>
               <w:widowControl w:val="0"/>
-              <w:jc w:val="left"/>
+              <w:jc w:val="center"/>
               <w:rPr>
                 <w:highlight w:val="white"/>
               </w:rPr>
@@ -1753,13 +1789,13 @@
               <w:rPr>
                 <w:highlight w:val="white"/>
               </w:rPr>
-              <w:t>3 + 4</w:t>
+              <w:t>1/4 13/2 6/8 3/2 5/3</w:t>
             </w:r>
           </w:p>
         </w:tc>
         <w:tc>
           <w:tcPr>
-            <w:tcW w:w="2446" w:type="dxa"/>
+            <w:tcW w:w="2250" w:type="dxa"/>
             <w:shd w:val="clear" w:color="auto" w:fill="auto"/>
             <w:tcMar>
               <w:top w:w="100" w:type="dxa"/>
@@ -1771,7 +1807,7 @@
           <w:p>
             <w:pPr>
               <w:widowControl w:val="0"/>
-              <w:jc w:val="left"/>
+              <w:jc w:val="center"/>
               <w:rPr>
                 <w:highlight w:val="white"/>
               </w:rPr>
@@ -1780,13 +1816,13 @@
               <w:rPr>
                 <w:highlight w:val="white"/>
               </w:rPr>
-              <w:t>Please enter a valid postfix statement.</w:t>
+              <w:t>Non-numeric input.</w:t>
             </w:r>
           </w:p>
         </w:tc>
         <w:tc>
           <w:tcPr>
-            <w:tcW w:w="2430" w:type="dxa"/>
+            <w:tcW w:w="2160" w:type="dxa"/>
             <w:shd w:val="clear" w:color="auto" w:fill="auto"/>
             <w:tcMar>
               <w:top w:w="100" w:type="dxa"/>
@@ -1798,7 +1834,7 @@
           <w:p>
             <w:pPr>
               <w:widowControl w:val="0"/>
-              <w:jc w:val="left"/>
+              <w:jc w:val="center"/>
               <w:rPr>
                 <w:highlight w:val="white"/>
               </w:rPr>
@@ -1807,7 +1843,7 @@
               <w:rPr>
                 <w:highlight w:val="white"/>
               </w:rPr>
-              <w:t>Please enter a valid postfix statement</w:t>
+              <w:t>Non-numeric input.</w:t>
             </w:r>
           </w:p>
         </w:tc>
@@ -1825,7 +1861,322 @@
           <w:p>
             <w:pPr>
               <w:widowControl w:val="0"/>
-              <w:jc w:val="left"/>
+              <w:jc w:val="center"/>
+              <w:rPr>
+                <w:b/>
+                <w:highlight w:val="white"/>
+              </w:rPr>
+            </w:pPr>
+            <w:r>
+              <w:rPr>
+                <w:b/>
+                <w:highlight w:val="white"/>
+              </w:rPr>
+              <w:t>P</w:t>
+            </w:r>
+          </w:p>
+        </w:tc>
+      </w:tr>
+      <w:tr>
+        <w:tc>
+          <w:tcPr>
+            <w:tcW w:w="1690" w:type="dxa"/>
+            <w:shd w:val="clear" w:color="auto" w:fill="auto"/>
+            <w:tcMar>
+              <w:top w:w="100" w:type="dxa"/>
+              <w:left w:w="100" w:type="dxa"/>
+              <w:bottom w:w="100" w:type="dxa"/>
+              <w:right w:w="100" w:type="dxa"/>
+            </w:tcMar>
+          </w:tcPr>
+          <w:p>
+            <w:pPr>
+              <w:widowControl w:val="0"/>
+              <w:jc w:val="center"/>
+              <w:rPr>
+                <w:highlight w:val="white"/>
+              </w:rPr>
+            </w:pPr>
+            <w:r>
+              <w:rPr>
+                <w:highlight w:val="white"/>
+              </w:rPr>
+              <w:t xml:space="preserve">Fraction </w:t>
+            </w:r>
+            <w:proofErr w:type="spellStart"/>
+            <w:r>
+              <w:rPr>
+                <w:highlight w:val="white"/>
+              </w:rPr>
+              <w:t>NumberFormatException</w:t>
+            </w:r>
+            <w:proofErr w:type="spellEnd"/>
+            <w:r>
+              <w:rPr>
+                <w:highlight w:val="white"/>
+              </w:rPr>
+              <w:t xml:space="preserve"> w/ Letters</w:t>
+            </w:r>
+          </w:p>
+        </w:tc>
+        <w:tc>
+          <w:tcPr>
+            <w:tcW w:w="2520" w:type="dxa"/>
+            <w:shd w:val="clear" w:color="auto" w:fill="auto"/>
+            <w:tcMar>
+              <w:top w:w="100" w:type="dxa"/>
+              <w:left w:w="100" w:type="dxa"/>
+              <w:bottom w:w="100" w:type="dxa"/>
+              <w:right w:w="100" w:type="dxa"/>
+            </w:tcMar>
+          </w:tcPr>
+          <w:p>
+            <w:pPr>
+              <w:widowControl w:val="0"/>
+              <w:jc w:val="center"/>
+              <w:rPr>
+                <w:highlight w:val="white"/>
+              </w:rPr>
+            </w:pPr>
+            <w:proofErr w:type="spellStart"/>
+            <w:r>
+              <w:t>afdasfd</w:t>
+            </w:r>
+            <w:proofErr w:type="spellEnd"/>
+          </w:p>
+        </w:tc>
+        <w:tc>
+          <w:tcPr>
+            <w:tcW w:w="2250" w:type="dxa"/>
+            <w:shd w:val="clear" w:color="auto" w:fill="auto"/>
+            <w:tcMar>
+              <w:top w:w="100" w:type="dxa"/>
+              <w:left w:w="100" w:type="dxa"/>
+              <w:bottom w:w="100" w:type="dxa"/>
+              <w:right w:w="100" w:type="dxa"/>
+            </w:tcMar>
+          </w:tcPr>
+          <w:p>
+            <w:pPr>
+              <w:widowControl w:val="0"/>
+              <w:jc w:val="center"/>
+              <w:rPr>
+                <w:highlight w:val="white"/>
+              </w:rPr>
+            </w:pPr>
+            <w:r>
+              <w:rPr>
+                <w:highlight w:val="white"/>
+              </w:rPr>
+              <w:t>Non-numeric input.</w:t>
+            </w:r>
+          </w:p>
+        </w:tc>
+        <w:tc>
+          <w:tcPr>
+            <w:tcW w:w="2160" w:type="dxa"/>
+            <w:shd w:val="clear" w:color="auto" w:fill="auto"/>
+            <w:tcMar>
+              <w:top w:w="100" w:type="dxa"/>
+              <w:left w:w="100" w:type="dxa"/>
+              <w:bottom w:w="100" w:type="dxa"/>
+              <w:right w:w="100" w:type="dxa"/>
+            </w:tcMar>
+          </w:tcPr>
+          <w:p>
+            <w:pPr>
+              <w:widowControl w:val="0"/>
+              <w:jc w:val="center"/>
+              <w:rPr>
+                <w:highlight w:val="white"/>
+              </w:rPr>
+            </w:pPr>
+            <w:r>
+              <w:rPr>
+                <w:highlight w:val="white"/>
+              </w:rPr>
+              <w:t>Non-numeric input.</w:t>
+            </w:r>
+          </w:p>
+        </w:tc>
+        <w:tc>
+          <w:tcPr>
+            <w:tcW w:w="740" w:type="dxa"/>
+            <w:shd w:val="clear" w:color="auto" w:fill="auto"/>
+            <w:tcMar>
+              <w:top w:w="100" w:type="dxa"/>
+              <w:left w:w="100" w:type="dxa"/>
+              <w:bottom w:w="100" w:type="dxa"/>
+              <w:right w:w="100" w:type="dxa"/>
+            </w:tcMar>
+          </w:tcPr>
+          <w:p>
+            <w:pPr>
+              <w:widowControl w:val="0"/>
+              <w:jc w:val="center"/>
+              <w:rPr>
+                <w:b/>
+                <w:highlight w:val="white"/>
+              </w:rPr>
+            </w:pPr>
+            <w:r>
+              <w:rPr>
+                <w:b/>
+                <w:highlight w:val="white"/>
+              </w:rPr>
+              <w:t>P</w:t>
+            </w:r>
+          </w:p>
+        </w:tc>
+      </w:tr>
+      <w:tr>
+        <w:tc>
+          <w:tcPr>
+            <w:tcW w:w="1690" w:type="dxa"/>
+            <w:shd w:val="clear" w:color="auto" w:fill="auto"/>
+            <w:tcMar>
+              <w:top w:w="100" w:type="dxa"/>
+              <w:left w:w="100" w:type="dxa"/>
+              <w:bottom w:w="100" w:type="dxa"/>
+              <w:right w:w="100" w:type="dxa"/>
+            </w:tcMar>
+          </w:tcPr>
+          <w:p>
+            <w:pPr>
+              <w:widowControl w:val="0"/>
+              <w:jc w:val="center"/>
+              <w:rPr>
+                <w:highlight w:val="white"/>
+              </w:rPr>
+            </w:pPr>
+            <w:r>
+              <w:rPr>
+                <w:highlight w:val="white"/>
+              </w:rPr>
+              <w:t>Malformed</w:t>
+            </w:r>
+          </w:p>
+          <w:p>
+            <w:pPr>
+              <w:widowControl w:val="0"/>
+              <w:jc w:val="center"/>
+              <w:rPr>
+                <w:highlight w:val="white"/>
+              </w:rPr>
+            </w:pPr>
+            <w:r>
+              <w:rPr>
+                <w:highlight w:val="white"/>
+              </w:rPr>
+              <w:t>Fraction</w:t>
+            </w:r>
+          </w:p>
+          <w:p>
+            <w:pPr>
+              <w:widowControl w:val="0"/>
+              <w:jc w:val="center"/>
+              <w:rPr>
+                <w:highlight w:val="white"/>
+              </w:rPr>
+            </w:pPr>
+            <w:r>
+              <w:rPr>
+                <w:highlight w:val="white"/>
+              </w:rPr>
+              <w:t>Exception</w:t>
+            </w:r>
+          </w:p>
+        </w:tc>
+        <w:tc>
+          <w:tcPr>
+            <w:tcW w:w="2520" w:type="dxa"/>
+            <w:shd w:val="clear" w:color="auto" w:fill="auto"/>
+            <w:tcMar>
+              <w:top w:w="100" w:type="dxa"/>
+              <w:left w:w="100" w:type="dxa"/>
+              <w:bottom w:w="100" w:type="dxa"/>
+              <w:right w:w="100" w:type="dxa"/>
+            </w:tcMar>
+          </w:tcPr>
+          <w:p>
+            <w:pPr>
+              <w:widowControl w:val="0"/>
+              <w:jc w:val="center"/>
+            </w:pPr>
+            <w:r>
+              <w:t>3/6/2</w:t>
+            </w:r>
+          </w:p>
+        </w:tc>
+        <w:tc>
+          <w:tcPr>
+            <w:tcW w:w="2250" w:type="dxa"/>
+            <w:shd w:val="clear" w:color="auto" w:fill="auto"/>
+            <w:tcMar>
+              <w:top w:w="100" w:type="dxa"/>
+              <w:left w:w="100" w:type="dxa"/>
+              <w:bottom w:w="100" w:type="dxa"/>
+              <w:right w:w="100" w:type="dxa"/>
+            </w:tcMar>
+          </w:tcPr>
+          <w:p>
+            <w:pPr>
+              <w:widowControl w:val="0"/>
+              <w:jc w:val="center"/>
+              <w:rPr>
+                <w:highlight w:val="white"/>
+              </w:rPr>
+            </w:pPr>
+            <w:r>
+              <w:rPr>
+                <w:highlight w:val="white"/>
+              </w:rPr>
+              <w:t>Malformed fraction.</w:t>
+            </w:r>
+          </w:p>
+        </w:tc>
+        <w:tc>
+          <w:tcPr>
+            <w:tcW w:w="2160" w:type="dxa"/>
+            <w:shd w:val="clear" w:color="auto" w:fill="auto"/>
+            <w:tcMar>
+              <w:top w:w="100" w:type="dxa"/>
+              <w:left w:w="100" w:type="dxa"/>
+              <w:bottom w:w="100" w:type="dxa"/>
+              <w:right w:w="100" w:type="dxa"/>
+            </w:tcMar>
+          </w:tcPr>
+          <w:p>
+            <w:pPr>
+              <w:widowControl w:val="0"/>
+              <w:jc w:val="center"/>
+              <w:rPr>
+                <w:highlight w:val="white"/>
+              </w:rPr>
+            </w:pPr>
+            <w:r>
+              <w:rPr>
+                <w:highlight w:val="white"/>
+              </w:rPr>
+              <w:t>Malformed fraction.</w:t>
+            </w:r>
+          </w:p>
+        </w:tc>
+        <w:tc>
+          <w:tcPr>
+            <w:tcW w:w="740" w:type="dxa"/>
+            <w:shd w:val="clear" w:color="auto" w:fill="auto"/>
+            <w:tcMar>
+              <w:top w:w="100" w:type="dxa"/>
+              <w:left w:w="100" w:type="dxa"/>
+              <w:bottom w:w="100" w:type="dxa"/>
+              <w:right w:w="100" w:type="dxa"/>
+            </w:tcMar>
+          </w:tcPr>
+          <w:p>
+            <w:pPr>
+              <w:widowControl w:val="0"/>
+              <w:jc w:val="center"/>
               <w:rPr>
                 <w:b/>
                 <w:highlight w:val="white"/>
@@ -1854,30 +2205,14 @@
           <w:highlight w:val="white"/>
         </w:rPr>
       </w:pPr>
-    </w:p>
-    <w:p>
-      <w:pPr>
-        <w:tabs>
-          <w:tab w:val="left" w:pos="360"/>
-        </w:tabs>
-        <w:jc w:val="left"/>
-        <w:rPr>
-          <w:b/>
-          <w:highlight w:val="white"/>
-        </w:rPr>
-      </w:pPr>
-    </w:p>
-    <w:p>
-      <w:pPr>
-        <w:tabs>
-          <w:tab w:val="left" w:pos="360"/>
-        </w:tabs>
-        <w:jc w:val="left"/>
-        <w:rPr>
-          <w:b/>
-          <w:highlight w:val="white"/>
-        </w:rPr>
-      </w:pPr>
+      <w:r>
+        <w:rPr>
+          <w:b/>
+          <w:color w:val="333333"/>
+          <w:highlight w:val="white"/>
+        </w:rPr>
+        <w:t xml:space="preserve"> </w:t>
+      </w:r>
       <w:r>
         <w:br w:type="page"/>
       </w:r>
@@ -1930,9 +2265,9 @@
           <w:noProof/>
         </w:rPr>
         <w:drawing>
-          <wp:inline distT="0" distB="0" distL="0" distR="0" wp14:anchorId="42945488" wp14:editId="4F7BCCF5">
-            <wp:extent cx="3971925" cy="1466850"/>
-            <wp:effectExtent l="0" t="0" r="9525" b="0"/>
+          <wp:inline distT="0" distB="0" distL="0" distR="0" wp14:anchorId="5B7C12B2" wp14:editId="41E62988">
+            <wp:extent cx="3286125" cy="2143125"/>
+            <wp:effectExtent l="0" t="0" r="9525" b="9525"/>
             <wp:docPr id="1" name="Picture 1"/>
             <wp:cNvGraphicFramePr>
               <a:graphicFrameLocks xmlns:a="http://schemas.openxmlformats.org/drawingml/2006/main" noChangeAspect="1"/>
@@ -1953,7 +2288,7 @@
                   <pic:spPr>
                     <a:xfrm>
                       <a:off x="0" y="0"/>
-                      <a:ext cx="3971925" cy="1466850"/>
+                      <a:ext cx="3286125" cy="2143125"/>
                     </a:xfrm>
                     <a:prstGeom prst="rect">
                       <a:avLst/>
@@ -1994,10 +2329,10 @@
           <w:noProof/>
         </w:rPr>
         <w:drawing>
-          <wp:inline distT="0" distB="0" distL="0" distR="0" wp14:anchorId="1E98E802" wp14:editId="50B02F0C">
-            <wp:extent cx="5943600" cy="4117975"/>
-            <wp:effectExtent l="0" t="0" r="0" b="0"/>
-            <wp:docPr id="15" name="Picture 15"/>
+          <wp:inline distT="0" distB="0" distL="0" distR="0" wp14:anchorId="30290E05" wp14:editId="320BA9D0">
+            <wp:extent cx="3286125" cy="2143125"/>
+            <wp:effectExtent l="0" t="0" r="9525" b="9525"/>
+            <wp:docPr id="3" name="Picture 3"/>
             <wp:cNvGraphicFramePr>
               <a:graphicFrameLocks xmlns:a="http://schemas.openxmlformats.org/drawingml/2006/main" noChangeAspect="1"/>
             </wp:cNvGraphicFramePr>
@@ -2017,7 +2352,7 @@
                   <pic:spPr>
                     <a:xfrm>
                       <a:off x="0" y="0"/>
-                      <a:ext cx="5943600" cy="4117975"/>
+                      <a:ext cx="3286125" cy="2143125"/>
                     </a:xfrm>
                     <a:prstGeom prst="rect">
                       <a:avLst/>
@@ -2032,33 +2367,6 @@
     </w:p>
     <w:p>
       <w:pPr>
-        <w:rPr>
-          <w:b/>
-          <w:highlight w:val="white"/>
-        </w:rPr>
-      </w:pPr>
-      <w:r>
-        <w:rPr>
-          <w:b/>
-          <w:highlight w:val="white"/>
-        </w:rPr>
-        <w:br w:type="page"/>
-      </w:r>
-    </w:p>
-    <w:p>
-      <w:pPr>
-        <w:tabs>
-          <w:tab w:val="left" w:pos="360"/>
-        </w:tabs>
-        <w:jc w:val="left"/>
-        <w:rPr>
-          <w:b/>
-          <w:highlight w:val="white"/>
-        </w:rPr>
-      </w:pPr>
-    </w:p>
-    <w:p>
-      <w:pPr>
         <w:tabs>
           <w:tab w:val="left" w:pos="360"/>
         </w:tabs>
@@ -2085,10 +2393,10 @@
           <w:noProof/>
         </w:rPr>
         <w:drawing>
-          <wp:inline distT="0" distB="0" distL="0" distR="0" wp14:anchorId="36E37585" wp14:editId="4F202D95">
-            <wp:extent cx="3971925" cy="1466850"/>
-            <wp:effectExtent l="0" t="0" r="9525" b="0"/>
-            <wp:docPr id="17" name="Picture 17"/>
+          <wp:inline distT="0" distB="0" distL="0" distR="0" wp14:anchorId="2EA30E73" wp14:editId="406E2506">
+            <wp:extent cx="3286125" cy="2143125"/>
+            <wp:effectExtent l="0" t="0" r="9525" b="9525"/>
+            <wp:docPr id="4" name="Picture 4"/>
             <wp:cNvGraphicFramePr>
               <a:graphicFrameLocks xmlns:a="http://schemas.openxmlformats.org/drawingml/2006/main" noChangeAspect="1"/>
             </wp:cNvGraphicFramePr>
@@ -2108,7 +2416,7 @@
                   <pic:spPr>
                     <a:xfrm>
                       <a:off x="0" y="0"/>
-                      <a:ext cx="3971925" cy="1466850"/>
+                      <a:ext cx="3286125" cy="2143125"/>
                     </a:xfrm>
                     <a:prstGeom prst="rect">
                       <a:avLst/>
@@ -2148,11 +2456,12 @@
         <w:rPr>
           <w:noProof/>
         </w:rPr>
+        <w:lastRenderedPageBreak/>
         <w:drawing>
-          <wp:inline distT="0" distB="0" distL="0" distR="0" wp14:anchorId="07DF1B8A" wp14:editId="153038A1">
-            <wp:extent cx="2514600" cy="1114425"/>
-            <wp:effectExtent l="0" t="0" r="0" b="9525"/>
-            <wp:docPr id="16" name="Picture 16"/>
+          <wp:inline distT="0" distB="0" distL="0" distR="0" wp14:anchorId="6185017D" wp14:editId="46970F0F">
+            <wp:extent cx="3286125" cy="2143125"/>
+            <wp:effectExtent l="0" t="0" r="9525" b="9525"/>
+            <wp:docPr id="5" name="Picture 5"/>
             <wp:cNvGraphicFramePr>
               <a:graphicFrameLocks xmlns:a="http://schemas.openxmlformats.org/drawingml/2006/main" noChangeAspect="1"/>
             </wp:cNvGraphicFramePr>
@@ -2172,7 +2481,7 @@
                   <pic:spPr>
                     <a:xfrm>
                       <a:off x="0" y="0"/>
-                      <a:ext cx="2514600" cy="1114425"/>
+                      <a:ext cx="3286125" cy="2143125"/>
                     </a:xfrm>
                     <a:prstGeom prst="rect">
                       <a:avLst/>
@@ -2213,10 +2522,10 @@
           <w:noProof/>
         </w:rPr>
         <w:drawing>
-          <wp:inline distT="0" distB="0" distL="0" distR="0" wp14:anchorId="03831FF9" wp14:editId="586E4FD9">
-            <wp:extent cx="3971925" cy="1466850"/>
-            <wp:effectExtent l="0" t="0" r="9525" b="0"/>
-            <wp:docPr id="19" name="Picture 19"/>
+          <wp:inline distT="0" distB="0" distL="0" distR="0" wp14:anchorId="465CF0F9" wp14:editId="76955C17">
+            <wp:extent cx="3286125" cy="2143125"/>
+            <wp:effectExtent l="0" t="0" r="9525" b="9525"/>
+            <wp:docPr id="6" name="Picture 6"/>
             <wp:cNvGraphicFramePr>
               <a:graphicFrameLocks xmlns:a="http://schemas.openxmlformats.org/drawingml/2006/main" noChangeAspect="1"/>
             </wp:cNvGraphicFramePr>
@@ -2236,7 +2545,7 @@
                   <pic:spPr>
                     <a:xfrm>
                       <a:off x="0" y="0"/>
-                      <a:ext cx="3971925" cy="1466850"/>
+                      <a:ext cx="3286125" cy="2143125"/>
                     </a:xfrm>
                     <a:prstGeom prst="rect">
                       <a:avLst/>
@@ -2260,27 +2569,15 @@
           <w:highlight w:val="white"/>
         </w:rPr>
       </w:pPr>
-    </w:p>
-    <w:p>
-      <w:pPr>
-        <w:tabs>
-          <w:tab w:val="left" w:pos="360"/>
-        </w:tabs>
-        <w:jc w:val="left"/>
-        <w:rPr>
-          <w:b/>
-          <w:highlight w:val="white"/>
-        </w:rPr>
-      </w:pPr>
       <w:r>
         <w:rPr>
           <w:noProof/>
         </w:rPr>
         <w:drawing>
-          <wp:inline distT="0" distB="0" distL="0" distR="0" wp14:anchorId="46556C3D" wp14:editId="56264576">
+          <wp:inline distT="0" distB="0" distL="0" distR="0" wp14:anchorId="13439327" wp14:editId="2270F259">
             <wp:extent cx="2514600" cy="1114425"/>
             <wp:effectExtent l="0" t="0" r="0" b="9525"/>
-            <wp:docPr id="18" name="Picture 18"/>
+            <wp:docPr id="7" name="Picture 7"/>
             <wp:cNvGraphicFramePr>
               <a:graphicFrameLocks xmlns:a="http://schemas.openxmlformats.org/drawingml/2006/main" noChangeAspect="1"/>
             </wp:cNvGraphicFramePr>
@@ -2351,27 +2648,15 @@
           <w:highlight w:val="white"/>
         </w:rPr>
       </w:pPr>
-    </w:p>
-    <w:p>
-      <w:pPr>
-        <w:tabs>
-          <w:tab w:val="left" w:pos="360"/>
-        </w:tabs>
-        <w:jc w:val="left"/>
-        <w:rPr>
-          <w:b/>
-          <w:highlight w:val="white"/>
-        </w:rPr>
-      </w:pPr>
       <w:r>
         <w:rPr>
           <w:noProof/>
         </w:rPr>
         <w:drawing>
-          <wp:inline distT="0" distB="0" distL="0" distR="0" wp14:anchorId="7BA10A7E" wp14:editId="6C1C9129">
-            <wp:extent cx="3971925" cy="1466850"/>
-            <wp:effectExtent l="0" t="0" r="9525" b="0"/>
-            <wp:docPr id="20" name="Picture 20"/>
+          <wp:inline distT="0" distB="0" distL="0" distR="0" wp14:anchorId="28837C85" wp14:editId="574CD3DB">
+            <wp:extent cx="3286125" cy="2143125"/>
+            <wp:effectExtent l="0" t="0" r="9525" b="9525"/>
+            <wp:docPr id="8" name="Picture 8"/>
             <wp:cNvGraphicFramePr>
               <a:graphicFrameLocks xmlns:a="http://schemas.openxmlformats.org/drawingml/2006/main" noChangeAspect="1"/>
             </wp:cNvGraphicFramePr>
@@ -2391,7 +2676,7 @@
                   <pic:spPr>
                     <a:xfrm>
                       <a:off x="0" y="0"/>
-                      <a:ext cx="3971925" cy="1466850"/>
+                      <a:ext cx="3286125" cy="2143125"/>
                     </a:xfrm>
                     <a:prstGeom prst="rect">
                       <a:avLst/>
@@ -2432,10 +2717,74 @@
           <w:noProof/>
         </w:rPr>
         <w:drawing>
-          <wp:inline distT="0" distB="0" distL="0" distR="0" wp14:anchorId="6B18B6E9" wp14:editId="2E2DE88E">
+          <wp:inline distT="0" distB="0" distL="0" distR="0" wp14:anchorId="3E1F9A4F" wp14:editId="5D6F9F3D">
             <wp:extent cx="2514600" cy="1114425"/>
             <wp:effectExtent l="0" t="0" r="0" b="9525"/>
-            <wp:docPr id="21" name="Picture 21"/>
+            <wp:docPr id="9" name="Picture 9"/>
+            <wp:cNvGraphicFramePr>
+              <a:graphicFrameLocks xmlns:a="http://schemas.openxmlformats.org/drawingml/2006/main" noChangeAspect="1"/>
+            </wp:cNvGraphicFramePr>
+            <a:graphic xmlns:a="http://schemas.openxmlformats.org/drawingml/2006/main">
+              <a:graphicData uri="http://schemas.openxmlformats.org/drawingml/2006/picture">
+                <pic:pic xmlns:pic="http://schemas.openxmlformats.org/drawingml/2006/picture">
+                  <pic:nvPicPr>
+                    <pic:cNvPr id="1" name=""/>
+                    <pic:cNvPicPr/>
+                  </pic:nvPicPr>
+                  <pic:blipFill>
+                    <a:blip r:embed="rId11"/>
+                    <a:stretch>
+                      <a:fillRect/>
+                    </a:stretch>
+                  </pic:blipFill>
+                  <pic:spPr>
+                    <a:xfrm>
+                      <a:off x="0" y="0"/>
+                      <a:ext cx="2514600" cy="1114425"/>
+                    </a:xfrm>
+                    <a:prstGeom prst="rect">
+                      <a:avLst/>
+                    </a:prstGeom>
+                  </pic:spPr>
+                </pic:pic>
+              </a:graphicData>
+            </a:graphic>
+          </wp:inline>
+        </w:drawing>
+      </w:r>
+    </w:p>
+    <w:p>
+      <w:pPr>
+        <w:tabs>
+          <w:tab w:val="left" w:pos="360"/>
+        </w:tabs>
+        <w:jc w:val="left"/>
+        <w:rPr>
+          <w:b/>
+          <w:highlight w:val="white"/>
+        </w:rPr>
+      </w:pPr>
+    </w:p>
+    <w:p>
+      <w:pPr>
+        <w:tabs>
+          <w:tab w:val="left" w:pos="360"/>
+        </w:tabs>
+        <w:jc w:val="left"/>
+        <w:rPr>
+          <w:b/>
+          <w:highlight w:val="white"/>
+        </w:rPr>
+      </w:pPr>
+      <w:r>
+        <w:rPr>
+          <w:noProof/>
+        </w:rPr>
+        <w:drawing>
+          <wp:inline distT="0" distB="0" distL="0" distR="0" wp14:anchorId="6EFBCC14" wp14:editId="4CD1122D">
+            <wp:extent cx="3286125" cy="2143125"/>
+            <wp:effectExtent l="0" t="0" r="9525" b="9525"/>
+            <wp:docPr id="10" name="Picture 10"/>
             <wp:cNvGraphicFramePr>
               <a:graphicFrameLocks xmlns:a="http://schemas.openxmlformats.org/drawingml/2006/main" noChangeAspect="1"/>
             </wp:cNvGraphicFramePr>
@@ -2455,7 +2804,7 @@
                   <pic:spPr>
                     <a:xfrm>
                       <a:off x="0" y="0"/>
-                      <a:ext cx="2514600" cy="1114425"/>
+                      <a:ext cx="3286125" cy="2143125"/>
                     </a:xfrm>
                     <a:prstGeom prst="rect">
                       <a:avLst/>
@@ -2496,10 +2845,10 @@
           <w:noProof/>
         </w:rPr>
         <w:drawing>
-          <wp:inline distT="0" distB="0" distL="0" distR="0" wp14:anchorId="5F21B956" wp14:editId="2BD00D48">
-            <wp:extent cx="3971925" cy="1466850"/>
-            <wp:effectExtent l="0" t="0" r="9525" b="0"/>
-            <wp:docPr id="23" name="Picture 23"/>
+          <wp:inline distT="0" distB="0" distL="0" distR="0" wp14:anchorId="48479988" wp14:editId="7DD9D723">
+            <wp:extent cx="2514600" cy="1114425"/>
+            <wp:effectExtent l="0" t="0" r="0" b="9525"/>
+            <wp:docPr id="12" name="Picture 12"/>
             <wp:cNvGraphicFramePr>
               <a:graphicFrameLocks xmlns:a="http://schemas.openxmlformats.org/drawingml/2006/main" noChangeAspect="1"/>
             </wp:cNvGraphicFramePr>
@@ -2519,7 +2868,7 @@
                   <pic:spPr>
                     <a:xfrm>
                       <a:off x="0" y="0"/>
-                      <a:ext cx="3971925" cy="1466850"/>
+                      <a:ext cx="2514600" cy="1114425"/>
                     </a:xfrm>
                     <a:prstGeom prst="rect">
                       <a:avLst/>
@@ -2555,58 +2904,6 @@
           <w:highlight w:val="white"/>
         </w:rPr>
       </w:pPr>
-      <w:r>
-        <w:rPr>
-          <w:noProof/>
-        </w:rPr>
-        <w:drawing>
-          <wp:inline distT="0" distB="0" distL="0" distR="0" wp14:anchorId="46F6A98B" wp14:editId="7FD3253D">
-            <wp:extent cx="2724150" cy="1114425"/>
-            <wp:effectExtent l="0" t="0" r="0" b="9525"/>
-            <wp:docPr id="22" name="Picture 22"/>
-            <wp:cNvGraphicFramePr>
-              <a:graphicFrameLocks xmlns:a="http://schemas.openxmlformats.org/drawingml/2006/main" noChangeAspect="1"/>
-            </wp:cNvGraphicFramePr>
-            <a:graphic xmlns:a="http://schemas.openxmlformats.org/drawingml/2006/main">
-              <a:graphicData uri="http://schemas.openxmlformats.org/drawingml/2006/picture">
-                <pic:pic xmlns:pic="http://schemas.openxmlformats.org/drawingml/2006/picture">
-                  <pic:nvPicPr>
-                    <pic:cNvPr id="1" name=""/>
-                    <pic:cNvPicPr/>
-                  </pic:nvPicPr>
-                  <pic:blipFill>
-                    <a:blip r:embed="rId15"/>
-                    <a:stretch>
-                      <a:fillRect/>
-                    </a:stretch>
-                  </pic:blipFill>
-                  <pic:spPr>
-                    <a:xfrm>
-                      <a:off x="0" y="0"/>
-                      <a:ext cx="2724150" cy="1114425"/>
-                    </a:xfrm>
-                    <a:prstGeom prst="rect">
-                      <a:avLst/>
-                    </a:prstGeom>
-                  </pic:spPr>
-                </pic:pic>
-              </a:graphicData>
-            </a:graphic>
-          </wp:inline>
-        </w:drawing>
-      </w:r>
-    </w:p>
-    <w:p>
-      <w:pPr>
-        <w:tabs>
-          <w:tab w:val="left" w:pos="360"/>
-        </w:tabs>
-        <w:jc w:val="left"/>
-        <w:rPr>
-          <w:b/>
-          <w:highlight w:val="white"/>
-        </w:rPr>
-      </w:pPr>
     </w:p>
     <w:p>
       <w:pPr>
@@ -2684,36 +2981,44 @@
       </w:pPr>
       <w:r>
         <w:rPr>
-          <w:highlight w:val="white"/>
-        </w:rPr>
-        <w:t xml:space="preserve">Sometimes the prompt does not include all of the tools </w:t>
-      </w:r>
-      <w:r>
-        <w:rPr>
-          <w:highlight w:val="white"/>
-        </w:rPr>
-        <w:t>one can use</w:t>
-      </w:r>
-      <w:r>
-        <w:rPr>
-          <w:highlight w:val="white"/>
-        </w:rPr>
-        <w:t xml:space="preserve"> to create the solution. With the way that I solved this problem, I needed to add more methods to the classes outlined in the </w:t>
-      </w:r>
-      <w:r>
-        <w:rPr>
-          <w:highlight w:val="white"/>
-        </w:rPr>
-        <w:t>course materials. I initially was trying to solve the problems that I had without modifying those classes, since I assumed those were complete. I realized later that I was likely restricting myself needlessly and the solution started flowing much more easily once I opened myself up to more possibilities.</w:t>
-      </w:r>
-    </w:p>
-    <w:p>
-      <w:pPr>
-        <w:jc w:val="left"/>
-        <w:rPr>
-          <w:highlight w:val="white"/>
-        </w:rPr>
-      </w:pPr>
+          <w:b/>
+          <w:highlight w:val="white"/>
+        </w:rPr>
+        <w:t>Learn to let go.</w:t>
+      </w:r>
+      <w:r>
+        <w:rPr>
+          <w:highlight w:val="white"/>
+        </w:rPr>
+        <w:t xml:space="preserve"> I spent days on end thinking about how to figure out how to condense the code for this project. A lot of why I am turning this in so late is due to that fixation. I probably would have been less satisfied with the outcome had I needed to create multiple different string parsing methods, but the project would have been done much, much sooner than it was in this way. What’s worse, as far as I can tell, reflection styles are generally seen in a poor light so the solution that I came up with, while it did suit my whim to cut down the amount of repeated code, is ultimately inelegant. The project still is not where I want it to be even after all this time and refinement but </w:t>
+      </w:r>
+      <w:proofErr w:type="gramStart"/>
+      <w:r>
+        <w:rPr>
+          <w:highlight w:val="white"/>
+        </w:rPr>
+        <w:t>ultimately</w:t>
+      </w:r>
+      <w:proofErr w:type="gramEnd"/>
+      <w:r>
+        <w:rPr>
+          <w:highlight w:val="white"/>
+        </w:rPr>
+        <w:t xml:space="preserve"> I </w:t>
+      </w:r>
+      <w:r>
+        <w:rPr>
+          <w:i/>
+          <w:highlight w:val="white"/>
+        </w:rPr>
+        <w:t>have</w:t>
+      </w:r>
+      <w:r>
+        <w:rPr>
+          <w:highlight w:val="white"/>
+        </w:rPr>
+        <w:t xml:space="preserve"> to let it go at this point because the longer I work on it the more my grade suffers.</w:t>
+      </w:r>
     </w:p>
     <w:p>
       <w:pPr>
@@ -2723,23 +3028,88 @@
           <w:highlight w:val="white"/>
         </w:rPr>
       </w:pPr>
-      <w:r>
-        <w:rPr>
-          <w:highlight w:val="white"/>
-        </w:rPr>
-        <w:t xml:space="preserve">It is more important that something works than that </w:t>
-      </w:r>
-      <w:r>
-        <w:rPr>
-          <w:highlight w:val="white"/>
-        </w:rPr>
-        <w:t xml:space="preserve">it </w:t>
-      </w:r>
-      <w:r>
-        <w:rPr>
-          <w:highlight w:val="white"/>
-        </w:rPr>
-        <w:t>is elegant. I spent a lot of time trying to think of a solution to this problem that looks better than the one that I ended up with; time that I didn’t have. Function over form sometimes has to be the goal in order to get something done on a time crunch. That being said, give yourself enough time to complete the task at hand. Though I was busy this past week, I could still have managed my time better. Going forward, I need to put more thought into doing that.</w:t>
+    </w:p>
+    <w:p>
+      <w:pPr>
+        <w:ind w:left="360"/>
+        <w:jc w:val="left"/>
+        <w:rPr>
+          <w:highlight w:val="white"/>
+        </w:rPr>
+      </w:pPr>
+      <w:r>
+        <w:rPr>
+          <w:highlight w:val="white"/>
+        </w:rPr>
+        <w:t>On the bright side, I did learn a lot about reflection and generic classes and the ways they can and cannot, should and should not be used, even though that wasn’t really the main point of this project</w:t>
+      </w:r>
+      <w:r>
+        <w:rPr>
+          <w:highlight w:val="white"/>
+        </w:rPr>
+        <w:t xml:space="preserve"> as far as I can tell</w:t>
+      </w:r>
+      <w:r>
+        <w:rPr>
+          <w:highlight w:val="white"/>
+        </w:rPr>
+        <w:t>.</w:t>
+      </w:r>
+    </w:p>
+    <w:p>
+      <w:pPr>
+        <w:ind w:left="360"/>
+        <w:jc w:val="left"/>
+        <w:rPr>
+          <w:highlight w:val="white"/>
+        </w:rPr>
+      </w:pPr>
+    </w:p>
+    <w:p>
+      <w:pPr>
+        <w:ind w:left="360"/>
+        <w:jc w:val="left"/>
+        <w:rPr>
+          <w:highlight w:val="white"/>
+        </w:rPr>
+      </w:pPr>
+      <w:r>
+        <w:rPr>
+          <w:highlight w:val="white"/>
+        </w:rPr>
+        <w:t>Another lesson learned is that no matter how much one wants to, it is not always possible to simply brute force one’s way through a problem. Sitting down for hours and staring at the screen without writing anything is not productive. If I’m too fried to think clearly, I should step away for a while and come back to it with fresh eyes. This would have probably ultimately been more efficient than the alternative.</w:t>
+      </w:r>
+    </w:p>
+    <w:p>
+      <w:pPr>
+        <w:ind w:left="360"/>
+        <w:jc w:val="left"/>
+        <w:rPr>
+          <w:highlight w:val="white"/>
+        </w:rPr>
+      </w:pPr>
+    </w:p>
+    <w:p>
+      <w:pPr>
+        <w:ind w:left="360"/>
+        <w:jc w:val="left"/>
+        <w:rPr>
+          <w:highlight w:val="white"/>
+        </w:rPr>
+      </w:pPr>
+      <w:r>
+        <w:rPr>
+          <w:highlight w:val="white"/>
+        </w:rPr>
+        <w:t>Lastly, the notion of doing things the “right way” can be just as much of a hinderance as it is a helpful guideline. Part of what took me so long to finish was my drive to eliminate all warnings from every part of my code while still being able to pass along the class or constructor to the generic and trying to accomplish both of those at once prevented me from even getting past the token processing part of the issue until this past night. All of the Binary Sort logic took me all of an hour or two to deal with. It’s better to get something that works in time than something that’s more refined but extremely late. Perfection is the enemy of good enough. I need to remember that.</w:t>
+      </w:r>
+      <w:bookmarkStart w:id="0" w:name="_GoBack"/>
+      <w:bookmarkEnd w:id="0"/>
+      <w:r>
+        <w:rPr>
+          <w:highlight w:val="white"/>
+        </w:rPr>
+        <w:t xml:space="preserve"> </w:t>
       </w:r>
     </w:p>
     <w:sectPr>
@@ -2868,6 +3238,119 @@
     </w:lvl>
   </w:abstractNum>
   <w:abstractNum w:abstractNumId="1" w15:restartNumberingAfterBreak="0">
+    <w:nsid w:val="2A20533C"/>
+    <w:multiLevelType w:val="hybridMultilevel"/>
+    <w:tmpl w:val="C90C83A4"/>
+    <w:lvl w:ilvl="0" w:tplc="04090001">
+      <w:start w:val="1"/>
+      <w:numFmt w:val="bullet"/>
+      <w:lvlText w:val=""/>
+      <w:lvlJc w:val="left"/>
+      <w:pPr>
+        <w:ind w:left="720" w:hanging="360"/>
+      </w:pPr>
+      <w:rPr>
+        <w:rFonts w:ascii="Symbol" w:hAnsi="Symbol" w:hint="default"/>
+      </w:rPr>
+    </w:lvl>
+    <w:lvl w:ilvl="1" w:tplc="04090003" w:tentative="1">
+      <w:start w:val="1"/>
+      <w:numFmt w:val="bullet"/>
+      <w:lvlText w:val="o"/>
+      <w:lvlJc w:val="left"/>
+      <w:pPr>
+        <w:ind w:left="1440" w:hanging="360"/>
+      </w:pPr>
+      <w:rPr>
+        <w:rFonts w:ascii="Courier New" w:hAnsi="Courier New" w:cs="Courier New" w:hint="default"/>
+      </w:rPr>
+    </w:lvl>
+    <w:lvl w:ilvl="2" w:tplc="04090005" w:tentative="1">
+      <w:start w:val="1"/>
+      <w:numFmt w:val="bullet"/>
+      <w:lvlText w:val=""/>
+      <w:lvlJc w:val="left"/>
+      <w:pPr>
+        <w:ind w:left="2160" w:hanging="360"/>
+      </w:pPr>
+      <w:rPr>
+        <w:rFonts w:ascii="Wingdings" w:hAnsi="Wingdings" w:hint="default"/>
+      </w:rPr>
+    </w:lvl>
+    <w:lvl w:ilvl="3" w:tplc="04090001" w:tentative="1">
+      <w:start w:val="1"/>
+      <w:numFmt w:val="bullet"/>
+      <w:lvlText w:val=""/>
+      <w:lvlJc w:val="left"/>
+      <w:pPr>
+        <w:ind w:left="2880" w:hanging="360"/>
+      </w:pPr>
+      <w:rPr>
+        <w:rFonts w:ascii="Symbol" w:hAnsi="Symbol" w:hint="default"/>
+      </w:rPr>
+    </w:lvl>
+    <w:lvl w:ilvl="4" w:tplc="04090003" w:tentative="1">
+      <w:start w:val="1"/>
+      <w:numFmt w:val="bullet"/>
+      <w:lvlText w:val="o"/>
+      <w:lvlJc w:val="left"/>
+      <w:pPr>
+        <w:ind w:left="3600" w:hanging="360"/>
+      </w:pPr>
+      <w:rPr>
+        <w:rFonts w:ascii="Courier New" w:hAnsi="Courier New" w:cs="Courier New" w:hint="default"/>
+      </w:rPr>
+    </w:lvl>
+    <w:lvl w:ilvl="5" w:tplc="04090005" w:tentative="1">
+      <w:start w:val="1"/>
+      <w:numFmt w:val="bullet"/>
+      <w:lvlText w:val=""/>
+      <w:lvlJc w:val="left"/>
+      <w:pPr>
+        <w:ind w:left="4320" w:hanging="360"/>
+      </w:pPr>
+      <w:rPr>
+        <w:rFonts w:ascii="Wingdings" w:hAnsi="Wingdings" w:hint="default"/>
+      </w:rPr>
+    </w:lvl>
+    <w:lvl w:ilvl="6" w:tplc="04090001" w:tentative="1">
+      <w:start w:val="1"/>
+      <w:numFmt w:val="bullet"/>
+      <w:lvlText w:val=""/>
+      <w:lvlJc w:val="left"/>
+      <w:pPr>
+        <w:ind w:left="5040" w:hanging="360"/>
+      </w:pPr>
+      <w:rPr>
+        <w:rFonts w:ascii="Symbol" w:hAnsi="Symbol" w:hint="default"/>
+      </w:rPr>
+    </w:lvl>
+    <w:lvl w:ilvl="7" w:tplc="04090003" w:tentative="1">
+      <w:start w:val="1"/>
+      <w:numFmt w:val="bullet"/>
+      <w:lvlText w:val="o"/>
+      <w:lvlJc w:val="left"/>
+      <w:pPr>
+        <w:ind w:left="5760" w:hanging="360"/>
+      </w:pPr>
+      <w:rPr>
+        <w:rFonts w:ascii="Courier New" w:hAnsi="Courier New" w:cs="Courier New" w:hint="default"/>
+      </w:rPr>
+    </w:lvl>
+    <w:lvl w:ilvl="8" w:tplc="04090005" w:tentative="1">
+      <w:start w:val="1"/>
+      <w:numFmt w:val="bullet"/>
+      <w:lvlText w:val=""/>
+      <w:lvlJc w:val="left"/>
+      <w:pPr>
+        <w:ind w:left="6480" w:hanging="360"/>
+      </w:pPr>
+      <w:rPr>
+        <w:rFonts w:ascii="Wingdings" w:hAnsi="Wingdings" w:hint="default"/>
+      </w:rPr>
+    </w:lvl>
+  </w:abstractNum>
+  <w:abstractNum w:abstractNumId="2" w15:restartNumberingAfterBreak="0">
     <w:nsid w:val="67916BFC"/>
     <w:multiLevelType w:val="multilevel"/>
     <w:tmpl w:val="BED0CAFA"/>
@@ -2980,7 +3463,7 @@
       </w:rPr>
     </w:lvl>
   </w:abstractNum>
-  <w:abstractNum w:abstractNumId="2" w15:restartNumberingAfterBreak="0">
+  <w:abstractNum w:abstractNumId="3" w15:restartNumberingAfterBreak="0">
     <w:nsid w:val="6BA56151"/>
     <w:multiLevelType w:val="multilevel"/>
     <w:tmpl w:val="3E349CFA"/>
@@ -3094,13 +3577,16 @@
     </w:lvl>
   </w:abstractNum>
   <w:num w:numId="1">
-    <w:abstractNumId w:val="2"/>
+    <w:abstractNumId w:val="3"/>
   </w:num>
   <w:num w:numId="2">
-    <w:abstractNumId w:val="1"/>
+    <w:abstractNumId w:val="2"/>
   </w:num>
   <w:num w:numId="3">
     <w:abstractNumId w:val="0"/>
+  </w:num>
+  <w:num w:numId="4">
+    <w:abstractNumId w:val="1"/>
   </w:num>
 </w:numbering>
 </file>
@@ -3680,6 +4166,17 @@
       </w:tblCellMar>
     </w:tblPr>
   </w:style>
+  <w:style w:type="paragraph" w:styleId="ListParagraph">
+    <w:name w:val="List Paragraph"/>
+    <w:basedOn w:val="Normal"/>
+    <w:uiPriority w:val="34"/>
+    <w:qFormat/>
+    <w:rsid w:val="00633838"/>
+    <w:pPr>
+      <w:ind w:left="720"/>
+      <w:contextualSpacing/>
+    </w:pPr>
+  </w:style>
 </w:styles>
 </file>
 

</xml_diff>